<commit_message>
added pre-1978 monthly seq part
</commit_message>
<xml_diff>
--- a/coding_memo.docx
+++ b/coding_memo.docx
@@ -3,13 +3,8 @@
 <w:document xmlns:wpc="http://schemas.microsoft.com/office/word/2010/wordprocessingCanvas" xmlns:mo="http://schemas.microsoft.com/office/mac/office/2008/main" xmlns:mc="http://schemas.openxmlformats.org/markup-compatibility/2006" xmlns:mv="urn:schemas-microsoft-com:mac:vml" xmlns:o="urn:schemas-microsoft-com:office:office" xmlns:r="http://schemas.openxmlformats.org/officeDocument/2006/relationships" xmlns:m="http://schemas.openxmlformats.org/officeDocument/2006/math" xmlns:v="urn:schemas-microsoft-com:vml" xmlns:wp14="http://schemas.microsoft.com/office/word/2010/wordprocessingDrawing" xmlns:wp="http://schemas.openxmlformats.org/drawingml/2006/wordprocessingDrawing" xmlns:w10="urn:schemas-microsoft-com:office:word" xmlns:w="http://schemas.openxmlformats.org/wordprocessingml/2006/main" xmlns:w14="http://schemas.microsoft.com/office/word/2010/wordml" xmlns:wpg="http://schemas.microsoft.com/office/word/2010/wordprocessingGroup" xmlns:wpi="http://schemas.microsoft.com/office/word/2010/wordprocessingInk" xmlns:wne="http://schemas.microsoft.com/office/word/2006/wordml" xmlns:wps="http://schemas.microsoft.com/office/word/2010/wordprocessingShape" mc:Ignorable="w14 wp14">
   <w:body>
     <w:p>
-      <w:proofErr w:type="spellStart"/>
-      <w:r>
-        <w:t>OptOut</w:t>
-      </w:r>
-      <w:proofErr w:type="spellEnd"/>
-      <w:r>
-        <w:t xml:space="preserve"> </w:t>
+      <w:r>
+        <w:t xml:space="preserve">OptOut </w:t>
       </w:r>
       <w:r>
         <w:t>p</w:t>
@@ -134,19 +129,11 @@
           <w:color w:val="0000FF"/>
         </w:rPr>
       </w:pPr>
-      <w:proofErr w:type="gramStart"/>
-      <w:r>
-        <w:rPr>
-          <w:color w:val="0000FF"/>
-        </w:rPr>
-        <w:t>analytic</w:t>
-      </w:r>
-      <w:proofErr w:type="gramEnd"/>
-      <w:r>
-        <w:rPr>
-          <w:color w:val="0000FF"/>
-        </w:rPr>
-        <w:t>_df.csv</w:t>
+      <w:r>
+        <w:rPr>
+          <w:color w:val="0000FF"/>
+        </w:rPr>
+        <w:t>analytic_df.csv</w:t>
       </w:r>
       <w:r>
         <w:rPr>
@@ -172,19 +159,11 @@
           <w:color w:val="0000FF"/>
         </w:rPr>
       </w:pPr>
-      <w:proofErr w:type="gramStart"/>
-      <w:r>
-        <w:rPr>
-          <w:color w:val="0000FF"/>
-        </w:rPr>
-        <w:t>analytic</w:t>
-      </w:r>
-      <w:proofErr w:type="gramEnd"/>
-      <w:r>
-        <w:rPr>
-          <w:color w:val="0000FF"/>
-        </w:rPr>
-        <w:t>_df_seq14.csv – 14-year-seq sample, larger than main model sample</w:t>
+      <w:r>
+        <w:rPr>
+          <w:color w:val="0000FF"/>
+        </w:rPr>
+        <w:t>analytic_df_seq14.csv – 14-year-seq sample, larger than main model sample</w:t>
       </w:r>
       <w:r>
         <w:rPr>
@@ -456,14 +435,12 @@
           <w:color w:val="0000FF"/>
         </w:rPr>
       </w:pPr>
-      <w:proofErr w:type="gramStart"/>
       <w:r>
         <w:rPr>
           <w:color w:val="0000FF"/>
         </w:rPr>
         <w:t>full</w:t>
       </w:r>
-      <w:proofErr w:type="gramEnd"/>
       <w:r>
         <w:rPr>
           <w:color w:val="0000FF"/>
@@ -494,19 +471,11 @@
           <w:color w:val="0000FF"/>
         </w:rPr>
       </w:pPr>
-      <w:proofErr w:type="gramStart"/>
-      <w:r>
-        <w:rPr>
-          <w:color w:val="0000FF"/>
-        </w:rPr>
-        <w:t>monthly</w:t>
-      </w:r>
-      <w:proofErr w:type="gramEnd"/>
-      <w:r>
-        <w:rPr>
-          <w:color w:val="0000FF"/>
-        </w:rPr>
-        <w:t>_df.csv</w:t>
+      <w:r>
+        <w:rPr>
+          <w:color w:val="0000FF"/>
+        </w:rPr>
+        <w:t>monthly_df.csv</w:t>
       </w:r>
       <w:r>
         <w:rPr>
@@ -811,7 +780,6 @@
                 <w:lang w:eastAsia="en-US"/>
               </w:rPr>
             </w:pPr>
-            <w:proofErr w:type="gramStart"/>
             <w:r>
               <w:rPr>
                 <w:rFonts w:eastAsia="Times New Roman" w:cs="Times New Roman"/>
@@ -820,7 +788,6 @@
               </w:rPr>
               <w:t>missing</w:t>
             </w:r>
-            <w:proofErr w:type="gramEnd"/>
           </w:p>
         </w:tc>
         <w:tc>
@@ -865,23 +832,13 @@
             <w:vMerge w:val="restart"/>
           </w:tcPr>
           <w:p>
-            <w:proofErr w:type="gramStart"/>
-            <w:r>
-              <w:rPr>
-                <w:rFonts w:eastAsia="Times New Roman" w:cs="Times New Roman"/>
-                <w:color w:val="000000"/>
-                <w:lang w:eastAsia="en-US"/>
-              </w:rPr>
-              <w:t>full</w:t>
-            </w:r>
-            <w:proofErr w:type="gramEnd"/>
-            <w:r>
-              <w:rPr>
-                <w:rFonts w:eastAsia="Times New Roman" w:cs="Times New Roman"/>
-                <w:color w:val="000000"/>
-                <w:lang w:eastAsia="en-US"/>
-              </w:rPr>
-              <w:t>-time employed</w:t>
+            <w:r>
+              <w:rPr>
+                <w:rFonts w:eastAsia="Times New Roman" w:cs="Times New Roman"/>
+                <w:color w:val="000000"/>
+                <w:lang w:eastAsia="en-US"/>
+              </w:rPr>
+              <w:t>full-time employed</w:t>
             </w:r>
           </w:p>
         </w:tc>
@@ -891,7 +848,15 @@
           </w:tcPr>
           <w:p>
             <w:r>
-              <w:t>{Job number 100-2510, 3}</w:t>
+              <w:t>{Job number 100-2510, 3</w:t>
+            </w:r>
+            <w:r>
+              <w:t xml:space="preserve"> – assoc. with emp, gap dates missing, all time not acctd for</w:t>
+            </w:r>
+            <w:bookmarkStart w:id="1" w:name="_GoBack"/>
+            <w:bookmarkEnd w:id="1"/>
+            <w:r>
+              <w:t>}</w:t>
             </w:r>
           </w:p>
         </w:tc>
@@ -973,23 +938,13 @@
             <w:tcW w:w="3150" w:type="dxa"/>
           </w:tcPr>
           <w:p>
-            <w:proofErr w:type="gramStart"/>
-            <w:r>
-              <w:rPr>
-                <w:rFonts w:eastAsia="Times New Roman" w:cs="Times New Roman"/>
-                <w:color w:val="000000"/>
-                <w:lang w:eastAsia="en-US"/>
-              </w:rPr>
-              <w:t>working</w:t>
-            </w:r>
-            <w:proofErr w:type="gramEnd"/>
-            <w:r>
-              <w:rPr>
-                <w:rFonts w:eastAsia="Times New Roman" w:cs="Times New Roman"/>
-                <w:color w:val="000000"/>
-                <w:lang w:eastAsia="en-US"/>
-              </w:rPr>
-              <w:t xml:space="preserve"> with missing hours</w:t>
+            <w:r>
+              <w:rPr>
+                <w:rFonts w:eastAsia="Times New Roman" w:cs="Times New Roman"/>
+                <w:color w:val="000000"/>
+                <w:lang w:eastAsia="en-US"/>
+              </w:rPr>
+              <w:t>working with missing hours</w:t>
             </w:r>
           </w:p>
         </w:tc>
@@ -1039,23 +994,13 @@
             <w:tcW w:w="3150" w:type="dxa"/>
           </w:tcPr>
           <w:p>
-            <w:proofErr w:type="gramStart"/>
-            <w:r>
-              <w:rPr>
-                <w:rFonts w:eastAsia="Times New Roman" w:cs="Times New Roman"/>
-                <w:color w:val="000000"/>
-                <w:lang w:eastAsia="en-US"/>
-              </w:rPr>
-              <w:t>part</w:t>
-            </w:r>
-            <w:proofErr w:type="gramEnd"/>
-            <w:r>
-              <w:rPr>
-                <w:rFonts w:eastAsia="Times New Roman" w:cs="Times New Roman"/>
-                <w:color w:val="000000"/>
-                <w:lang w:eastAsia="en-US"/>
-              </w:rPr>
-              <w:t>-time employed</w:t>
+            <w:r>
+              <w:rPr>
+                <w:rFonts w:eastAsia="Times New Roman" w:cs="Times New Roman"/>
+                <w:color w:val="000000"/>
+                <w:lang w:eastAsia="en-US"/>
+              </w:rPr>
+              <w:t>part-time employed</w:t>
             </w:r>
           </w:p>
         </w:tc>
@@ -1102,7 +1047,6 @@
             <w:tcW w:w="3150" w:type="dxa"/>
           </w:tcPr>
           <w:p>
-            <w:proofErr w:type="gramStart"/>
             <w:r>
               <w:rPr>
                 <w:rFonts w:eastAsia="Times New Roman" w:cs="Times New Roman"/>
@@ -1111,7 +1055,6 @@
               </w:rPr>
               <w:t>nonworking</w:t>
             </w:r>
-            <w:proofErr w:type="gramEnd"/>
           </w:p>
         </w:tc>
         <w:tc>
@@ -1171,23 +1114,13 @@
             <w:tcW w:w="3150" w:type="dxa"/>
           </w:tcPr>
           <w:p>
-            <w:proofErr w:type="gramStart"/>
-            <w:r>
-              <w:rPr>
-                <w:rFonts w:eastAsia="Times New Roman" w:cs="Times New Roman"/>
-                <w:color w:val="000000"/>
-                <w:lang w:eastAsia="en-US"/>
-              </w:rPr>
-              <w:t>maternity</w:t>
-            </w:r>
-            <w:proofErr w:type="gramEnd"/>
-            <w:r>
-              <w:rPr>
-                <w:rFonts w:eastAsia="Times New Roman" w:cs="Times New Roman"/>
-                <w:color w:val="000000"/>
-                <w:lang w:eastAsia="en-US"/>
-              </w:rPr>
-              <w:t xml:space="preserve"> leave</w:t>
+            <w:r>
+              <w:rPr>
+                <w:rFonts w:eastAsia="Times New Roman" w:cs="Times New Roman"/>
+                <w:color w:val="000000"/>
+                <w:lang w:eastAsia="en-US"/>
+              </w:rPr>
+              <w:t>maternity leave</w:t>
             </w:r>
           </w:p>
         </w:tc>
@@ -1198,15 +1131,7 @@
           </w:tcPr>
           <w:p>
             <w:r>
-              <w:t xml:space="preserve">Identified as </w:t>
-            </w:r>
-            <w:proofErr w:type="spellStart"/>
-            <w:r>
-              <w:t>prev</w:t>
-            </w:r>
-            <w:proofErr w:type="spellEnd"/>
-            <w:r>
-              <w:t xml:space="preserve"> step</w:t>
+              <w:t>Identified as prev step</w:t>
             </w:r>
           </w:p>
         </w:tc>
@@ -1225,21 +1150,13 @@
         <w:t>Construct monthly sequences from weekl</w:t>
       </w:r>
       <w:r>
-        <w:t xml:space="preserve">y sequences: Set a random seed. Start from the month after first birth. Iterate from that month (call it </w:t>
-      </w:r>
-      <w:proofErr w:type="gramStart"/>
-      <w:r>
-        <w:t xml:space="preserve">month </w:t>
+        <w:t xml:space="preserve">y sequences: Set a random seed. Start from the month after first birth. Iterate from that month (call it month </w:t>
       </w:r>
       <w:r>
         <w:t>1</w:t>
       </w:r>
       <w:r>
-        <w:t>) to month</w:t>
-      </w:r>
-      <w:proofErr w:type="gramEnd"/>
-      <w:r>
-        <w:t xml:space="preserve"> 21</w:t>
+        <w:t>) to month 21</w:t>
       </w:r>
       <w:r>
         <w:t xml:space="preserve">6 </w:t>
@@ -1280,20 +1197,12 @@
         <w:rPr>
           <w:b/>
         </w:rPr>
-        <w:t xml:space="preserve"> for 14-year-seq </w:t>
-      </w:r>
-      <w:proofErr w:type="gramStart"/>
+        <w:t xml:space="preserve"> for Pre-1978 Months for Main Sample</w:t>
+      </w:r>
       <w:r>
         <w:rPr>
           <w:b/>
         </w:rPr>
-        <w:t>sample</w:t>
-      </w:r>
-      <w:proofErr w:type="gramEnd"/>
-      <w:r>
-        <w:rPr>
-          <w:b/>
-        </w:rPr>
         <w:t xml:space="preserve"> - Python</w:t>
       </w:r>
     </w:p>
@@ -1319,7 +1228,7 @@
         <w:rPr>
           <w:color w:val="0000FF"/>
         </w:rPr>
-        <w:t>ion_seq14</w:t>
+        <w:t>ion_pre1978</w:t>
       </w:r>
       <w:r>
         <w:rPr>
@@ -1352,19 +1261,23 @@
           <w:color w:val="0000FF"/>
         </w:rPr>
       </w:pPr>
-      <w:proofErr w:type="gramStart"/>
-      <w:r>
-        <w:rPr>
-          <w:color w:val="0000FF"/>
-        </w:rPr>
-        <w:t>monthly</w:t>
-      </w:r>
-      <w:proofErr w:type="gramEnd"/>
-      <w:r>
-        <w:rPr>
-          <w:color w:val="0000FF"/>
-        </w:rPr>
-        <w:t xml:space="preserve">_df_seq14.csv: monthly statuses for 18 years after first childbirth </w:t>
+      <w:r>
+        <w:rPr>
+          <w:color w:val="0000FF"/>
+        </w:rPr>
+        <w:t>monthly_df_</w:t>
+      </w:r>
+      <w:r>
+        <w:rPr>
+          <w:color w:val="0000FF"/>
+        </w:rPr>
+        <w:t>updated</w:t>
+      </w:r>
+      <w:r>
+        <w:rPr>
+          <w:color w:val="0000FF"/>
+        </w:rPr>
+        <w:t xml:space="preserve">.csv </w:t>
       </w:r>
     </w:p>
     <w:p>
@@ -1384,95 +1297,7 @@
         </w:numPr>
       </w:pPr>
       <w:r>
-        <w:t xml:space="preserve">The main sample is part of the 14-year-seq </w:t>
-      </w:r>
-      <w:proofErr w:type="gramStart"/>
-      <w:r>
-        <w:t>sample</w:t>
-      </w:r>
-      <w:proofErr w:type="gramEnd"/>
-      <w:r>
-        <w:t xml:space="preserve">. For the repeated respondents in the main sample, directly use their 18-year sequences and cut to 14-year. Repeat the same weekly status transformation and monthly status construction for the newly added respondents. </w:t>
-      </w:r>
-    </w:p>
-    <w:p>
-      <w:pPr>
-        <w:rPr>
-          <w:b/>
-        </w:rPr>
-      </w:pPr>
-    </w:p>
-    <w:p>
-      <w:pPr>
-        <w:rPr>
-          <w:b/>
-        </w:rPr>
-      </w:pPr>
-      <w:r>
-        <w:rPr>
-          <w:b/>
-        </w:rPr>
-        <w:t>Monthly Employment Sequences Construction</w:t>
-      </w:r>
-      <w:r>
-        <w:rPr>
-          <w:b/>
-        </w:rPr>
-        <w:t xml:space="preserve"> </w:t>
-      </w:r>
-      <w:proofErr w:type="spellStart"/>
-      <w:r>
-        <w:rPr>
-          <w:b/>
-        </w:rPr>
-        <w:t>Prebirth</w:t>
-      </w:r>
-      <w:proofErr w:type="spellEnd"/>
-      <w:r>
-        <w:rPr>
-          <w:b/>
-        </w:rPr>
-        <w:t xml:space="preserve"> - Python</w:t>
-      </w:r>
-    </w:p>
-    <w:p>
-      <w:r>
-        <w:t xml:space="preserve">Get additional </w:t>
-      </w:r>
-      <w:r>
-        <w:t>one-year-long</w:t>
-      </w:r>
-      <w:r>
-        <w:t xml:space="preserve"> sequences prior to birth, for plotting purpose</w:t>
-      </w:r>
-      <w:r>
-        <w:t>.</w:t>
-      </w:r>
-    </w:p>
-    <w:p>
-      <w:pPr>
-        <w:rPr>
-          <w:color w:val="0000FF"/>
-        </w:rPr>
-      </w:pPr>
-      <w:r>
-        <w:rPr>
-          <w:color w:val="0000FF"/>
-        </w:rPr>
-        <w:t>Code file: 2seq_construction_prebirth.ipynb</w:t>
-      </w:r>
-    </w:p>
-    <w:p>
-      <w:pPr>
-        <w:rPr>
-          <w:color w:val="0000FF"/>
-        </w:rPr>
-      </w:pPr>
-      <w:r>
-        <w:rPr>
-          <w:color w:val="0000FF"/>
-        </w:rPr>
-        <w:t xml:space="preserve">Output files: </w:t>
+        <w:t>Goal: NLSY79 weekly statuses do not go back before 1978, but we have young mothers who gave births before 1978, so we will use work history raw variables to reconstruct the pre-1978 monthly statuses</w:t>
       </w:r>
     </w:p>
     <w:p>
@@ -1483,19 +1308,251 @@
           <w:numId w:val="8"/>
         </w:numPr>
       </w:pPr>
-      <w:proofErr w:type="gramStart"/>
-      <w:r>
-        <w:rPr>
-          <w:color w:val="0000FF"/>
-        </w:rPr>
-        <w:t>monthly</w:t>
-      </w:r>
-      <w:proofErr w:type="gramEnd"/>
-      <w:r>
-        <w:rPr>
-          <w:color w:val="0000FF"/>
-        </w:rPr>
-        <w:t>_df_</w:t>
+      <w:r>
+        <w:t>First, find mothers who have pre-1978 months with missing statuses – mothers who had 0 hour worked pre-1978 were assigned status 4 (nonemployed) for all pre-1978 months and they do not have missings</w:t>
+      </w:r>
+    </w:p>
+    <w:p>
+      <w:pPr>
+        <w:pStyle w:val="ListParagraph"/>
+        <w:numPr>
+          <w:ilvl w:val="0"/>
+          <w:numId w:val="8"/>
+        </w:numPr>
+      </w:pPr>
+      <w:r>
+        <w:t>Construct weekly statuses by finding out all the jobs that overlap with a given week (if overlap at least one day, consider R was working in the given week) and adding up all hours worked per week in all 5 jobs. Note: NLSY79 constructed total hours worked per week from 10 jobs, but only the first 5 jobs were released to the public and these are what we are using. If work hours &gt;= 35, R worked full-time in the week. If work hours is between [0, 35), R worked part-time in the week. If hours is missing, R worked with missing hours. Then construct monthly statuses by finding the mode in the weekly statuses. If there is a tie, randomly pick one of the most frequent statuses – this is the same approach in the rest of the sequences</w:t>
+      </w:r>
+    </w:p>
+    <w:p>
+      <w:pPr>
+        <w:pStyle w:val="ListParagraph"/>
+        <w:numPr>
+          <w:ilvl w:val="0"/>
+          <w:numId w:val="8"/>
+        </w:numPr>
+      </w:pPr>
+      <w:r>
+        <w:t>Construct maternity leaves months. We don’t have within-job gap start/end dates. So our decision rule is: If R reported any nonemployed period prior to 1979 survey (29 cases) and R is working up to 1 month before birth or after 4 months after birth, then we assume R was on maternity leave in those months</w:t>
+      </w:r>
+    </w:p>
+    <w:p>
+      <w:pPr>
+        <w:pStyle w:val="ListParagraph"/>
+        <w:numPr>
+          <w:ilvl w:val="0"/>
+          <w:numId w:val="8"/>
+        </w:numPr>
+      </w:pPr>
+      <w:r>
+        <w:t xml:space="preserve">After the updating, we no longer have missing monthly statuses pre-1978, although we have 45 respondents with status 2 </w:t>
+      </w:r>
+      <w:r>
+        <w:t>–</w:t>
+      </w:r>
+      <w:r>
+        <w:t xml:space="preserve"> working with missing hours </w:t>
+      </w:r>
+    </w:p>
+    <w:p>
+      <w:pPr>
+        <w:rPr>
+          <w:b/>
+        </w:rPr>
+      </w:pPr>
+    </w:p>
+    <w:p>
+      <w:pPr>
+        <w:rPr>
+          <w:b/>
+        </w:rPr>
+      </w:pPr>
+      <w:r>
+        <w:rPr>
+          <w:b/>
+        </w:rPr>
+        <w:t>Monthly Employment Sequences Construction</w:t>
+      </w:r>
+      <w:r>
+        <w:rPr>
+          <w:b/>
+        </w:rPr>
+        <w:t xml:space="preserve"> for 14-year-seq sample</w:t>
+      </w:r>
+      <w:r>
+        <w:rPr>
+          <w:b/>
+        </w:rPr>
+        <w:t xml:space="preserve"> - Python</w:t>
+      </w:r>
+    </w:p>
+    <w:p>
+      <w:pPr>
+        <w:rPr>
+          <w:color w:val="0000FF"/>
+        </w:rPr>
+      </w:pPr>
+      <w:r>
+        <w:rPr>
+          <w:color w:val="0000FF"/>
+        </w:rPr>
+        <w:t xml:space="preserve">Code </w:t>
+      </w:r>
+      <w:r>
+        <w:rPr>
+          <w:color w:val="0000FF"/>
+        </w:rPr>
+        <w:t>file: 2seq_construct</w:t>
+      </w:r>
+      <w:r>
+        <w:rPr>
+          <w:color w:val="0000FF"/>
+        </w:rPr>
+        <w:t>ion_seq14</w:t>
+      </w:r>
+      <w:r>
+        <w:rPr>
+          <w:color w:val="0000FF"/>
+        </w:rPr>
+        <w:t>.ipynb</w:t>
+      </w:r>
+    </w:p>
+    <w:p>
+      <w:pPr>
+        <w:rPr>
+          <w:color w:val="0000FF"/>
+        </w:rPr>
+      </w:pPr>
+      <w:r>
+        <w:rPr>
+          <w:color w:val="0000FF"/>
+        </w:rPr>
+        <w:t xml:space="preserve">Output files: </w:t>
+      </w:r>
+    </w:p>
+    <w:p>
+      <w:pPr>
+        <w:pStyle w:val="ListParagraph"/>
+        <w:numPr>
+          <w:ilvl w:val="0"/>
+          <w:numId w:val="8"/>
+        </w:numPr>
+        <w:rPr>
+          <w:color w:val="0000FF"/>
+        </w:rPr>
+      </w:pPr>
+      <w:r>
+        <w:rPr>
+          <w:color w:val="0000FF"/>
+        </w:rPr>
+        <w:t xml:space="preserve">monthly_df_seq14.csv: monthly statuses for 18 years after first childbirth </w:t>
+      </w:r>
+    </w:p>
+    <w:p>
+      <w:r>
+        <w:t>Content</w:t>
+      </w:r>
+      <w:r>
+        <w:t xml:space="preserve"> outline</w:t>
+      </w:r>
+    </w:p>
+    <w:p>
+      <w:pPr>
+        <w:pStyle w:val="ListParagraph"/>
+        <w:numPr>
+          <w:ilvl w:val="0"/>
+          <w:numId w:val="8"/>
+        </w:numPr>
+      </w:pPr>
+      <w:r>
+        <w:t xml:space="preserve">The main sample is part of the 14-year-seq sample. For the repeated respondents in the main sample, directly use their 18-year sequences and cut to 14-year. Repeat the same weekly status transformation and monthly status construction for the newly added respondents. </w:t>
+      </w:r>
+    </w:p>
+    <w:p>
+      <w:pPr>
+        <w:rPr>
+          <w:b/>
+        </w:rPr>
+      </w:pPr>
+    </w:p>
+    <w:p>
+      <w:pPr>
+        <w:rPr>
+          <w:b/>
+        </w:rPr>
+      </w:pPr>
+      <w:r>
+        <w:rPr>
+          <w:b/>
+        </w:rPr>
+        <w:t>Monthly Employment Sequences Construction</w:t>
+      </w:r>
+      <w:r>
+        <w:rPr>
+          <w:b/>
+        </w:rPr>
+        <w:t xml:space="preserve"> Prebirth</w:t>
+      </w:r>
+      <w:r>
+        <w:rPr>
+          <w:b/>
+        </w:rPr>
+        <w:t xml:space="preserve"> - Python</w:t>
+      </w:r>
+    </w:p>
+    <w:p>
+      <w:r>
+        <w:t xml:space="preserve">Get additional </w:t>
+      </w:r>
+      <w:r>
+        <w:t>one-year-long</w:t>
+      </w:r>
+      <w:r>
+        <w:t xml:space="preserve"> sequences prior to birth, for plotting purpose</w:t>
+      </w:r>
+      <w:r>
+        <w:t>.</w:t>
+      </w:r>
+    </w:p>
+    <w:p>
+      <w:pPr>
+        <w:rPr>
+          <w:color w:val="0000FF"/>
+        </w:rPr>
+      </w:pPr>
+      <w:r>
+        <w:rPr>
+          <w:color w:val="0000FF"/>
+        </w:rPr>
+        <w:t>Code file: 2seq_construction_prebirth.ipynb</w:t>
+      </w:r>
+    </w:p>
+    <w:p>
+      <w:pPr>
+        <w:rPr>
+          <w:color w:val="0000FF"/>
+        </w:rPr>
+      </w:pPr>
+      <w:r>
+        <w:rPr>
+          <w:color w:val="0000FF"/>
+        </w:rPr>
+        <w:t xml:space="preserve">Output files: </w:t>
+      </w:r>
+    </w:p>
+    <w:p>
+      <w:pPr>
+        <w:pStyle w:val="ListParagraph"/>
+        <w:numPr>
+          <w:ilvl w:val="0"/>
+          <w:numId w:val="8"/>
+        </w:numPr>
+      </w:pPr>
+      <w:r>
+        <w:rPr>
+          <w:color w:val="0000FF"/>
+        </w:rPr>
+        <w:t>monthly_df_</w:t>
       </w:r>
       <w:r>
         <w:rPr>
@@ -1513,16 +1570,8 @@
         <w:rPr>
           <w:color w:val="0000FF"/>
         </w:rPr>
-        <w:t xml:space="preserve">one year </w:t>
-      </w:r>
-      <w:proofErr w:type="spellStart"/>
-      <w:r>
-        <w:rPr>
-          <w:color w:val="0000FF"/>
-        </w:rPr>
-        <w:t>prebirth</w:t>
-      </w:r>
-      <w:proofErr w:type="spellEnd"/>
+        <w:t>one year prebirth</w:t>
+      </w:r>
       <w:r>
         <w:rPr>
           <w:color w:val="0000FF"/>
@@ -1631,19 +1680,11 @@
           <w:color w:val="0000FF"/>
         </w:rPr>
       </w:pPr>
-      <w:proofErr w:type="gramStart"/>
-      <w:r>
-        <w:rPr>
-          <w:color w:val="0000FF"/>
-        </w:rPr>
-        <w:t>iv</w:t>
-      </w:r>
-      <w:proofErr w:type="gramEnd"/>
-      <w:r>
-        <w:rPr>
-          <w:color w:val="0000FF"/>
-        </w:rPr>
-        <w:t>_df</w:t>
+      <w:r>
+        <w:rPr>
+          <w:color w:val="0000FF"/>
+        </w:rPr>
+        <w:t>iv_df</w:t>
       </w:r>
       <w:r>
         <w:rPr>
@@ -1663,19 +1704,11 @@
           <w:color w:val="0000FF"/>
         </w:rPr>
       </w:pPr>
-      <w:proofErr w:type="gramStart"/>
-      <w:r>
-        <w:rPr>
-          <w:color w:val="0000FF"/>
-        </w:rPr>
-        <w:t>missing</w:t>
-      </w:r>
-      <w:proofErr w:type="gramEnd"/>
-      <w:r>
-        <w:rPr>
-          <w:color w:val="0000FF"/>
-        </w:rPr>
-        <w:t>_marstat_cases.csv</w:t>
+      <w:r>
+        <w:rPr>
+          <w:color w:val="0000FF"/>
+        </w:rPr>
+        <w:t>missing_marstat_cases.csv</w:t>
       </w:r>
     </w:p>
     <w:p>
@@ -1689,19 +1722,11 @@
           <w:color w:val="0000FF"/>
         </w:rPr>
       </w:pPr>
-      <w:proofErr w:type="gramStart"/>
-      <w:r>
-        <w:rPr>
-          <w:color w:val="0000FF"/>
-        </w:rPr>
-        <w:t>marstat</w:t>
-      </w:r>
-      <w:proofErr w:type="gramEnd"/>
-      <w:r>
-        <w:rPr>
-          <w:color w:val="0000FF"/>
-        </w:rPr>
-        <w:t>_manual_decisions</w:t>
+      <w:r>
+        <w:rPr>
+          <w:color w:val="0000FF"/>
+        </w:rPr>
+        <w:t>marstat_manual_decisions</w:t>
       </w:r>
       <w:r>
         <w:rPr>
@@ -1759,16 +1784,11 @@
             <w:tcW w:w="2023" w:type="dxa"/>
           </w:tcPr>
           <w:p>
-            <w:proofErr w:type="gramStart"/>
             <w:r>
               <w:t>c</w:t>
             </w:r>
             <w:r>
-              <w:t>aseid</w:t>
-            </w:r>
-            <w:proofErr w:type="gramEnd"/>
-            <w:r>
-              <w:t>_1979</w:t>
+              <w:t>aseid_1979</w:t>
             </w:r>
           </w:p>
         </w:tc>
@@ -1795,19 +1815,12 @@
             <w:tcW w:w="2023" w:type="dxa"/>
           </w:tcPr>
           <w:p>
-            <w:proofErr w:type="spellStart"/>
-            <w:proofErr w:type="gramStart"/>
             <w:r>
               <w:t>child</w:t>
             </w:r>
             <w:r>
-              <w:t>birth</w:t>
-            </w:r>
-            <w:proofErr w:type="gramEnd"/>
-            <w:r>
-              <w:t>_year</w:t>
-            </w:r>
-            <w:proofErr w:type="spellEnd"/>
+              <w:t>birth_year</w:t>
+            </w:r>
           </w:p>
         </w:tc>
         <w:tc>
@@ -1843,11 +1856,9 @@
             <w:tcW w:w="2023" w:type="dxa"/>
           </w:tcPr>
           <w:p>
-            <w:proofErr w:type="spellStart"/>
             <w:r>
               <w:t>Childbirth_month</w:t>
             </w:r>
-            <w:proofErr w:type="spellEnd"/>
           </w:p>
         </w:tc>
         <w:tc>
@@ -1879,16 +1890,9 @@
             <w:tcW w:w="2023" w:type="dxa"/>
           </w:tcPr>
           <w:p>
-            <w:proofErr w:type="spellStart"/>
-            <w:proofErr w:type="gramStart"/>
-            <w:r>
-              <w:t>y</w:t>
-            </w:r>
-            <w:proofErr w:type="gramEnd"/>
-            <w:r>
-              <w:t>_dob</w:t>
-            </w:r>
-            <w:proofErr w:type="spellEnd"/>
+            <w:r>
+              <w:t>y_dob</w:t>
+            </w:r>
           </w:p>
         </w:tc>
         <w:tc>
@@ -1917,16 +1921,9 @@
             <w:tcW w:w="2023" w:type="dxa"/>
           </w:tcPr>
           <w:p>
-            <w:proofErr w:type="spellStart"/>
-            <w:proofErr w:type="gramStart"/>
-            <w:r>
-              <w:t>m</w:t>
-            </w:r>
-            <w:proofErr w:type="gramEnd"/>
-            <w:r>
-              <w:t>_dob</w:t>
-            </w:r>
-            <w:proofErr w:type="spellEnd"/>
+            <w:r>
+              <w:t>m_dob</w:t>
+            </w:r>
           </w:p>
         </w:tc>
         <w:tc>
@@ -1955,16 +1952,9 @@
             <w:tcW w:w="2023" w:type="dxa"/>
           </w:tcPr>
           <w:p>
-            <w:proofErr w:type="spellStart"/>
-            <w:proofErr w:type="gramStart"/>
-            <w:r>
-              <w:t>start</w:t>
-            </w:r>
-            <w:proofErr w:type="gramEnd"/>
-            <w:r>
-              <w:t>_y</w:t>
-            </w:r>
-            <w:proofErr w:type="spellEnd"/>
+            <w:r>
+              <w:t>start_y</w:t>
+            </w:r>
           </w:p>
         </w:tc>
         <w:tc>
@@ -2004,16 +1994,9 @@
             <w:tcW w:w="2023" w:type="dxa"/>
           </w:tcPr>
           <w:p>
-            <w:proofErr w:type="spellStart"/>
-            <w:proofErr w:type="gramStart"/>
-            <w:r>
-              <w:t>start</w:t>
-            </w:r>
-            <w:proofErr w:type="gramEnd"/>
-            <w:r>
-              <w:t>_m</w:t>
-            </w:r>
-            <w:proofErr w:type="spellEnd"/>
+            <w:r>
+              <w:t>start_m</w:t>
+            </w:r>
           </w:p>
         </w:tc>
         <w:tc>
@@ -2046,11 +2029,9 @@
             <w:tcW w:w="2023" w:type="dxa"/>
           </w:tcPr>
           <w:p>
-            <w:proofErr w:type="gramStart"/>
             <w:r>
               <w:t>age</w:t>
             </w:r>
-            <w:proofErr w:type="gramEnd"/>
           </w:p>
         </w:tc>
         <w:tc>
@@ -2083,13 +2064,9 @@
             <w:tcW w:w="2023" w:type="dxa"/>
           </w:tcPr>
           <w:p>
-            <w:proofErr w:type="spellStart"/>
-            <w:proofErr w:type="gramStart"/>
             <w:r>
               <w:t>educ</w:t>
             </w:r>
-            <w:proofErr w:type="spellEnd"/>
-            <w:proofErr w:type="gramEnd"/>
           </w:p>
         </w:tc>
         <w:tc>
@@ -2101,21 +2078,11 @@
               <w:t>Highest education achieved</w:t>
             </w:r>
             <w:r>
-              <w:t xml:space="preserve"> by one year </w:t>
-            </w:r>
-            <w:proofErr w:type="spellStart"/>
-            <w:proofErr w:type="gramStart"/>
-            <w:r>
-              <w:t>prebirth</w:t>
-            </w:r>
-            <w:proofErr w:type="spellEnd"/>
+              <w:t xml:space="preserve"> by one year prebirth </w:t>
+            </w:r>
             <w:r>
               <w:t xml:space="preserve"> </w:t>
             </w:r>
-            <w:r>
-              <w:t xml:space="preserve"> </w:t>
-            </w:r>
-            <w:proofErr w:type="gramEnd"/>
           </w:p>
         </w:tc>
         <w:tc>
@@ -2136,15 +2103,7 @@
               </w:numPr>
             </w:pPr>
             <w:r>
-              <w:t xml:space="preserve">If age &lt; 18 at one year </w:t>
-            </w:r>
-            <w:proofErr w:type="spellStart"/>
-            <w:r>
-              <w:t>prebirth</w:t>
-            </w:r>
-            <w:proofErr w:type="spellEnd"/>
-            <w:r>
-              <w:t>, assume no high school</w:t>
+              <w:t>If age &lt; 18 at one year prebirth, assume no high school</w:t>
             </w:r>
           </w:p>
           <w:p>
@@ -2162,15 +2121,7 @@
           <w:p/>
           <w:p>
             <w:r>
-              <w:t xml:space="preserve">If first childbirth &gt; 1979, use the highest grade reported by the time one year </w:t>
-            </w:r>
-            <w:proofErr w:type="spellStart"/>
-            <w:r>
-              <w:t>prebirth</w:t>
-            </w:r>
-            <w:proofErr w:type="spellEnd"/>
-            <w:r>
-              <w:t>. D</w:t>
+              <w:t>If first childbirth &gt; 1979, use the highest grade reported by the time one year prebirth. D</w:t>
             </w:r>
             <w:r>
               <w:t xml:space="preserve">o </w:t>
@@ -2203,13 +2154,8 @@
               <w:t>1-</w:t>
             </w:r>
             <w:r>
-              <w:t xml:space="preserve">less than </w:t>
-            </w:r>
-            <w:proofErr w:type="spellStart"/>
-            <w:r>
-              <w:t>hs</w:t>
-            </w:r>
-            <w:proofErr w:type="spellEnd"/>
+              <w:t>less than hs</w:t>
+            </w:r>
           </w:p>
           <w:p>
             <w:pPr>
@@ -2279,13 +2225,9 @@
             <w:tcW w:w="2023" w:type="dxa"/>
           </w:tcPr>
           <w:p>
-            <w:proofErr w:type="spellStart"/>
-            <w:proofErr w:type="gramStart"/>
             <w:r>
               <w:t>exp</w:t>
             </w:r>
-            <w:proofErr w:type="spellEnd"/>
-            <w:proofErr w:type="gramEnd"/>
           </w:p>
         </w:tc>
         <w:tc>
@@ -2300,13 +2242,8 @@
               <w:t xml:space="preserve">completed </w:t>
             </w:r>
             <w:r>
-              <w:t xml:space="preserve">by one year </w:t>
-            </w:r>
-            <w:proofErr w:type="spellStart"/>
-            <w:r>
-              <w:t>prebirth</w:t>
-            </w:r>
-            <w:proofErr w:type="spellEnd"/>
+              <w:t>by one year prebirth</w:t>
+            </w:r>
           </w:p>
         </w:tc>
         <w:tc>
@@ -2365,9 +2302,8 @@
                 <w:shd w:val="clear" w:color="auto" w:fill="FFFFFF"/>
                 <w:lang w:eastAsia="en-US"/>
               </w:rPr>
-              <w:t xml:space="preserve">the last week in the month (dob_y-1, </w:t>
-            </w:r>
-            <w:proofErr w:type="spellStart"/>
+              <w:t xml:space="preserve">the last week in the month (dob_y-1, dob_m)). If missing under 10%, expand </w:t>
+            </w:r>
             <w:r>
               <w:rPr>
                 <w:rFonts w:eastAsia="Times New Roman" w:cs="Times New Roman"/>
@@ -2375,9 +2311,8 @@
                 <w:shd w:val="clear" w:color="auto" w:fill="FFFFFF"/>
                 <w:lang w:eastAsia="en-US"/>
               </w:rPr>
-              <w:t>dob_m</w:t>
-            </w:r>
-            <w:proofErr w:type="spellEnd"/>
+              <w:t>to 100%. If missing m</w:t>
+            </w:r>
             <w:r>
               <w:rPr>
                 <w:rFonts w:eastAsia="Times New Roman" w:cs="Times New Roman"/>
@@ -2385,9 +2320,8 @@
                 <w:shd w:val="clear" w:color="auto" w:fill="FFFFFF"/>
                 <w:lang w:eastAsia="en-US"/>
               </w:rPr>
-              <w:t xml:space="preserve">)). If missing </w:t>
-            </w:r>
-            <w:proofErr w:type="gramStart"/>
+              <w:t xml:space="preserve">ore than 10%, </w:t>
+            </w:r>
             <w:r>
               <w:rPr>
                 <w:rFonts w:eastAsia="Times New Roman" w:cs="Times New Roman"/>
@@ -2395,9 +2329,8 @@
                 <w:shd w:val="clear" w:color="auto" w:fill="FFFFFF"/>
                 <w:lang w:eastAsia="en-US"/>
               </w:rPr>
-              <w:t>under</w:t>
-            </w:r>
-            <w:proofErr w:type="gramEnd"/>
+              <w:t xml:space="preserve">assign missing and </w:t>
+            </w:r>
             <w:r>
               <w:rPr>
                 <w:rFonts w:eastAsia="Times New Roman" w:cs="Times New Roman"/>
@@ -2405,7 +2338,7 @@
                 <w:shd w:val="clear" w:color="auto" w:fill="FFFFFF"/>
                 <w:lang w:eastAsia="en-US"/>
               </w:rPr>
-              <w:t xml:space="preserve"> 10%, expand </w:t>
+              <w:t>use multiple imputation</w:t>
             </w:r>
             <w:r>
               <w:rPr>
@@ -2414,17 +2347,26 @@
                 <w:shd w:val="clear" w:color="auto" w:fill="FFFFFF"/>
                 <w:lang w:eastAsia="en-US"/>
               </w:rPr>
-              <w:t>to 100%. If missing m</w:t>
-            </w:r>
-            <w:r>
+              <w:t xml:space="preserve"> later. </w:t>
+            </w:r>
+          </w:p>
+          <w:p>
+            <w:pPr>
               <w:rPr>
                 <w:rFonts w:eastAsia="Times New Roman" w:cs="Times New Roman"/>
                 <w:color w:val="000000"/>
                 <w:shd w:val="clear" w:color="auto" w:fill="FFFFFF"/>
                 <w:lang w:eastAsia="en-US"/>
               </w:rPr>
-              <w:t xml:space="preserve">ore than 10%, </w:t>
-            </w:r>
+            </w:pPr>
+          </w:p>
+          <w:p>
+            <w:pPr>
+              <w:rPr>
+                <w:rFonts w:eastAsia="Times New Roman" w:cs="Times New Roman"/>
+                <w:lang w:eastAsia="en-US"/>
+              </w:rPr>
+            </w:pPr>
             <w:r>
               <w:rPr>
                 <w:rFonts w:eastAsia="Times New Roman" w:cs="Times New Roman"/>
@@ -2432,83 +2374,7 @@
                 <w:shd w:val="clear" w:color="auto" w:fill="FFFFFF"/>
                 <w:lang w:eastAsia="en-US"/>
               </w:rPr>
-              <w:t xml:space="preserve">assign missing and </w:t>
-            </w:r>
-            <w:r>
-              <w:rPr>
-                <w:rFonts w:eastAsia="Times New Roman" w:cs="Times New Roman"/>
-                <w:color w:val="000000"/>
-                <w:shd w:val="clear" w:color="auto" w:fill="FFFFFF"/>
-                <w:lang w:eastAsia="en-US"/>
-              </w:rPr>
-              <w:t xml:space="preserve">use multiple </w:t>
-            </w:r>
-            <w:proofErr w:type="gramStart"/>
-            <w:r>
-              <w:rPr>
-                <w:rFonts w:eastAsia="Times New Roman" w:cs="Times New Roman"/>
-                <w:color w:val="000000"/>
-                <w:shd w:val="clear" w:color="auto" w:fill="FFFFFF"/>
-                <w:lang w:eastAsia="en-US"/>
-              </w:rPr>
-              <w:t>imputation</w:t>
-            </w:r>
-            <w:proofErr w:type="gramEnd"/>
-            <w:r>
-              <w:rPr>
-                <w:rFonts w:eastAsia="Times New Roman" w:cs="Times New Roman"/>
-                <w:color w:val="000000"/>
-                <w:shd w:val="clear" w:color="auto" w:fill="FFFFFF"/>
-                <w:lang w:eastAsia="en-US"/>
-              </w:rPr>
-              <w:t xml:space="preserve"> later. </w:t>
-            </w:r>
-          </w:p>
-          <w:p>
-            <w:pPr>
-              <w:rPr>
-                <w:rFonts w:eastAsia="Times New Roman" w:cs="Times New Roman"/>
-                <w:color w:val="000000"/>
-                <w:shd w:val="clear" w:color="auto" w:fill="FFFFFF"/>
-                <w:lang w:eastAsia="en-US"/>
-              </w:rPr>
-            </w:pPr>
-          </w:p>
-          <w:p>
-            <w:pPr>
-              <w:rPr>
-                <w:rFonts w:eastAsia="Times New Roman" w:cs="Times New Roman"/>
-                <w:lang w:eastAsia="en-US"/>
-              </w:rPr>
-            </w:pPr>
-            <w:r>
-              <w:rPr>
-                <w:rFonts w:eastAsia="Times New Roman" w:cs="Times New Roman"/>
-                <w:color w:val="000000"/>
-                <w:shd w:val="clear" w:color="auto" w:fill="FFFFFF"/>
-                <w:lang w:eastAsia="en-US"/>
-              </w:rPr>
-              <w:t xml:space="preserve">153 mothers had birth before 1978 and had worked before 1978. We are unable to determine whether work hours were logged before the </w:t>
-            </w:r>
-            <w:proofErr w:type="spellStart"/>
-            <w:r>
-              <w:rPr>
-                <w:rFonts w:eastAsia="Times New Roman" w:cs="Times New Roman"/>
-                <w:color w:val="000000"/>
-                <w:shd w:val="clear" w:color="auto" w:fill="FFFFFF"/>
-                <w:lang w:eastAsia="en-US"/>
-              </w:rPr>
-              <w:t>prebirth</w:t>
-            </w:r>
-            <w:proofErr w:type="spellEnd"/>
-            <w:r>
-              <w:rPr>
-                <w:rFonts w:eastAsia="Times New Roman" w:cs="Times New Roman"/>
-                <w:color w:val="000000"/>
-                <w:shd w:val="clear" w:color="auto" w:fill="FFFFFF"/>
-                <w:lang w:eastAsia="en-US"/>
-              </w:rPr>
-              <w:t xml:space="preserve"> time or after, so assign missing to them</w:t>
+              <w:t>153 mothers had birth before 1978 and had worked before 1978. We are unable to determine whether work hours were logged before the prebirth time or after, so assign missing to them</w:t>
             </w:r>
           </w:p>
           <w:p/>
@@ -2539,27 +2405,7 @@
                 <w:shd w:val="clear" w:color="auto" w:fill="FFFFFF"/>
                 <w:lang w:eastAsia="en-US"/>
               </w:rPr>
-              <w:t xml:space="preserve"> percentile. </w:t>
-            </w:r>
-            <w:proofErr w:type="spellStart"/>
-            <w:r>
-              <w:rPr>
-                <w:rFonts w:eastAsia="Times New Roman" w:cs="Times New Roman"/>
-                <w:color w:val="000000"/>
-                <w:shd w:val="clear" w:color="auto" w:fill="FFFFFF"/>
-                <w:lang w:eastAsia="en-US"/>
-              </w:rPr>
-              <w:t>Bottomcoded</w:t>
-            </w:r>
-            <w:proofErr w:type="spellEnd"/>
-            <w:r>
-              <w:rPr>
-                <w:rFonts w:eastAsia="Times New Roman" w:cs="Times New Roman"/>
-                <w:color w:val="000000"/>
-                <w:shd w:val="clear" w:color="auto" w:fill="FFFFFF"/>
-                <w:lang w:eastAsia="en-US"/>
-              </w:rPr>
-              <w:t xml:space="preserve"> at 5</w:t>
+              <w:t xml:space="preserve"> percentile. Bottomcoded at 5</w:t>
             </w:r>
             <w:r>
               <w:rPr>
@@ -2589,11 +2435,9 @@
             <w:tcW w:w="2023" w:type="dxa"/>
           </w:tcPr>
           <w:p>
-            <w:proofErr w:type="gramStart"/>
             <w:r>
               <w:t>working</w:t>
             </w:r>
-            <w:proofErr w:type="gramEnd"/>
           </w:p>
         </w:tc>
         <w:tc>
@@ -2856,9 +2700,8 @@
                 <w:shd w:val="clear" w:color="auto" w:fill="FFFFFF"/>
                 <w:lang w:eastAsia="en-US"/>
               </w:rPr>
-              <w:t xml:space="preserve">started before one year </w:t>
-            </w:r>
-            <w:proofErr w:type="spellStart"/>
+              <w:t xml:space="preserve">started before one year prebirth and any </w:t>
+            </w:r>
             <w:r>
               <w:rPr>
                 <w:rFonts w:eastAsia="Times New Roman" w:cs="Times New Roman"/>
@@ -2866,9 +2709,8 @@
                 <w:shd w:val="clear" w:color="auto" w:fill="FFFFFF"/>
                 <w:lang w:eastAsia="en-US"/>
               </w:rPr>
-              <w:t>prebirth</w:t>
-            </w:r>
-            <w:proofErr w:type="spellEnd"/>
+              <w:t>overlap</w:t>
+            </w:r>
             <w:r>
               <w:rPr>
                 <w:rFonts w:eastAsia="Times New Roman" w:cs="Times New Roman"/>
@@ -2876,9 +2718,8 @@
                 <w:shd w:val="clear" w:color="auto" w:fill="FFFFFF"/>
                 <w:lang w:eastAsia="en-US"/>
               </w:rPr>
-              <w:t xml:space="preserve"> and any </w:t>
-            </w:r>
-            <w:proofErr w:type="spellStart"/>
+              <w:t>ed</w:t>
+            </w:r>
             <w:r>
               <w:rPr>
                 <w:rFonts w:eastAsia="Times New Roman" w:cs="Times New Roman"/>
@@ -2886,46 +2727,7 @@
                 <w:shd w:val="clear" w:color="auto" w:fill="FFFFFF"/>
                 <w:lang w:eastAsia="en-US"/>
               </w:rPr>
-              <w:t>overlap</w:t>
-            </w:r>
-            <w:r>
-              <w:rPr>
-                <w:rFonts w:eastAsia="Times New Roman" w:cs="Times New Roman"/>
-                <w:color w:val="000000"/>
-                <w:shd w:val="clear" w:color="auto" w:fill="FFFFFF"/>
-                <w:lang w:eastAsia="en-US"/>
-              </w:rPr>
-              <w:t>ed</w:t>
-            </w:r>
-            <w:proofErr w:type="spellEnd"/>
-            <w:r>
-              <w:rPr>
-                <w:rFonts w:eastAsia="Times New Roman" w:cs="Times New Roman"/>
-                <w:color w:val="000000"/>
-                <w:shd w:val="clear" w:color="auto" w:fill="FFFFFF"/>
-                <w:lang w:eastAsia="en-US"/>
-              </w:rPr>
-              <w:t xml:space="preserve"> with one year </w:t>
-            </w:r>
-            <w:proofErr w:type="spellStart"/>
-            <w:r>
-              <w:rPr>
-                <w:rFonts w:eastAsia="Times New Roman" w:cs="Times New Roman"/>
-                <w:color w:val="000000"/>
-                <w:shd w:val="clear" w:color="auto" w:fill="FFFFFF"/>
-                <w:lang w:eastAsia="en-US"/>
-              </w:rPr>
-              <w:t>prebirth</w:t>
-            </w:r>
-            <w:proofErr w:type="spellEnd"/>
-            <w:r>
-              <w:rPr>
-                <w:rFonts w:eastAsia="Times New Roman" w:cs="Times New Roman"/>
-                <w:color w:val="000000"/>
-                <w:shd w:val="clear" w:color="auto" w:fill="FFFFFF"/>
-                <w:lang w:eastAsia="en-US"/>
-              </w:rPr>
-              <w:t xml:space="preserve"> </w:t>
+              <w:t xml:space="preserve"> with one year prebirth </w:t>
             </w:r>
           </w:p>
         </w:tc>
@@ -2936,16 +2738,9 @@
             <w:tcW w:w="2023" w:type="dxa"/>
           </w:tcPr>
           <w:p>
-            <w:proofErr w:type="spellStart"/>
-            <w:proofErr w:type="gramStart"/>
-            <w:r>
-              <w:t>had</w:t>
-            </w:r>
-            <w:proofErr w:type="gramEnd"/>
-            <w:r>
-              <w:t>_job</w:t>
-            </w:r>
-            <w:proofErr w:type="spellEnd"/>
+            <w:r>
+              <w:t>had_job</w:t>
+            </w:r>
           </w:p>
         </w:tc>
         <w:tc>
@@ -2972,13 +2767,9 @@
             <w:tcW w:w="2023" w:type="dxa"/>
           </w:tcPr>
           <w:p>
-            <w:proofErr w:type="spellStart"/>
-            <w:proofErr w:type="gramStart"/>
             <w:r>
               <w:t>marstat</w:t>
             </w:r>
-            <w:proofErr w:type="spellEnd"/>
-            <w:proofErr w:type="gramEnd"/>
           </w:p>
         </w:tc>
         <w:tc>
@@ -3015,37 +2806,13 @@
           <w:p/>
           <w:p>
             <w:r>
-              <w:t xml:space="preserve">If undetermined after using </w:t>
-            </w:r>
-            <w:proofErr w:type="gramStart"/>
-            <w:r>
-              <w:t xml:space="preserve">marriage </w:t>
+              <w:t xml:space="preserve">If undetermined after using marriage </w:t>
             </w:r>
             <w:r>
               <w:t xml:space="preserve"> </w:t>
             </w:r>
             <w:r>
-              <w:t>dates</w:t>
-            </w:r>
-            <w:proofErr w:type="gramEnd"/>
-            <w:r>
-              <w:t xml:space="preserve">, use yearly marital status variables. Find out the month of interview in </w:t>
-            </w:r>
-            <w:proofErr w:type="spellStart"/>
-            <w:r>
-              <w:t>prebirth</w:t>
-            </w:r>
-            <w:proofErr w:type="spellEnd"/>
-            <w:r>
-              <w:t xml:space="preserve"> year. Then find out which are the two surrounding years. If the two surrounding years return the same martial status, use that as </w:t>
-            </w:r>
-            <w:proofErr w:type="spellStart"/>
-            <w:r>
-              <w:t>prebirth</w:t>
-            </w:r>
-            <w:proofErr w:type="spellEnd"/>
-            <w:r>
-              <w:t xml:space="preserve"> marital status. </w:t>
+              <w:t xml:space="preserve">dates, use yearly marital status variables. Find out the month of interview in prebirth year. Then find out which are the two surrounding years. If the two surrounding years return the same martial status, use that as prebirth marital status. </w:t>
             </w:r>
           </w:p>
           <w:p/>
@@ -3097,16 +2864,9 @@
             <w:tcW w:w="2023" w:type="dxa"/>
           </w:tcPr>
           <w:p>
-            <w:proofErr w:type="spellStart"/>
-            <w:proofErr w:type="gramStart"/>
-            <w:r>
-              <w:t>ma</w:t>
-            </w:r>
-            <w:proofErr w:type="gramEnd"/>
-            <w:r>
-              <w:t>_educ</w:t>
-            </w:r>
-            <w:proofErr w:type="spellEnd"/>
+            <w:r>
+              <w:t>ma_educ</w:t>
+            </w:r>
           </w:p>
         </w:tc>
         <w:tc>
@@ -3125,25 +2885,12 @@
           </w:tcPr>
           <w:p>
             <w:r>
-              <w:t xml:space="preserve">1 – never knew mom (-4) or less than </w:t>
-            </w:r>
-            <w:proofErr w:type="spellStart"/>
-            <w:r>
-              <w:t>hs</w:t>
-            </w:r>
-            <w:proofErr w:type="spellEnd"/>
-          </w:p>
-          <w:p>
-            <w:r>
-              <w:t xml:space="preserve">2 – </w:t>
-            </w:r>
-            <w:proofErr w:type="spellStart"/>
-            <w:r>
-              <w:t>hs</w:t>
-            </w:r>
-            <w:proofErr w:type="spellEnd"/>
-            <w:r>
-              <w:t xml:space="preserve"> </w:t>
+              <w:t>1 – never knew mom (-4) or less than hs</w:t>
+            </w:r>
+          </w:p>
+          <w:p>
+            <w:r>
+              <w:t xml:space="preserve">2 – hs </w:t>
             </w:r>
           </w:p>
           <w:p>
@@ -3175,16 +2922,9 @@
             <w:tcW w:w="2023" w:type="dxa"/>
           </w:tcPr>
           <w:p>
-            <w:proofErr w:type="spellStart"/>
-            <w:proofErr w:type="gramStart"/>
-            <w:r>
-              <w:t>ma</w:t>
-            </w:r>
-            <w:proofErr w:type="gramEnd"/>
-            <w:r>
-              <w:t>_ft</w:t>
-            </w:r>
-            <w:proofErr w:type="spellEnd"/>
+            <w:r>
+              <w:t>ma_ft</w:t>
+            </w:r>
           </w:p>
         </w:tc>
         <w:tc>
@@ -3226,13 +2966,8 @@
             </w:r>
           </w:p>
           <w:p>
-            <w:proofErr w:type="gramStart"/>
-            <w:r>
-              <w:t>missing</w:t>
-            </w:r>
-            <w:proofErr w:type="gramEnd"/>
-            <w:r>
-              <w:t xml:space="preserve"> (</w:t>
+            <w:r>
+              <w:t>missing (</w:t>
             </w:r>
             <w:r>
               <w:t>137</w:t>
@@ -3240,13 +2975,8 @@
             <w:r>
               <w:t xml:space="preserve"> </w:t>
             </w:r>
-            <w:proofErr w:type="spellStart"/>
-            <w:r>
-              <w:t>missings</w:t>
-            </w:r>
-            <w:proofErr w:type="spellEnd"/>
-            <w:r>
-              <w:t>)</w:t>
+            <w:r>
+              <w:t>missings)</w:t>
             </w:r>
           </w:p>
         </w:tc>
@@ -3257,11 +2987,9 @@
             <w:tcW w:w="2023" w:type="dxa"/>
           </w:tcPr>
           <w:p>
-            <w:proofErr w:type="gramStart"/>
             <w:r>
               <w:t>working35</w:t>
             </w:r>
-            <w:proofErr w:type="gramEnd"/>
           </w:p>
         </w:tc>
         <w:tc>
@@ -3293,23 +3021,13 @@
                 <w:lang w:eastAsia="en-US"/>
               </w:rPr>
             </w:pPr>
-            <w:proofErr w:type="gramStart"/>
             <w:r>
               <w:rPr>
                 <w:rFonts w:cs="Times New Roman"/>
                 <w:color w:val="000000"/>
                 <w:lang w:eastAsia="en-US"/>
               </w:rPr>
-              <w:t>exp</w:t>
-            </w:r>
-            <w:proofErr w:type="gramEnd"/>
-            <w:r>
-              <w:rPr>
-                <w:rFonts w:cs="Times New Roman"/>
-                <w:color w:val="000000"/>
-                <w:lang w:eastAsia="en-US"/>
-              </w:rPr>
-              <w:t>_1_1979: WHAT WOULD R LIKE TO BE DOING AT AGE 35?</w:t>
+              <w:t>exp_1_1979: WHAT WOULD R LIKE TO BE DOING AT AGE 35?</w:t>
             </w:r>
           </w:p>
           <w:p>
@@ -3418,23 +3136,13 @@
                 <w:lang w:eastAsia="en-US"/>
               </w:rPr>
             </w:pPr>
-            <w:proofErr w:type="gramStart"/>
             <w:r>
               <w:rPr>
                 <w:rFonts w:cs="Times New Roman"/>
                 <w:color w:val="000000"/>
                 <w:lang w:eastAsia="en-US"/>
               </w:rPr>
-              <w:t>exp</w:t>
-            </w:r>
-            <w:proofErr w:type="gramEnd"/>
-            <w:r>
-              <w:rPr>
-                <w:rFonts w:cs="Times New Roman"/>
-                <w:color w:val="000000"/>
-                <w:lang w:eastAsia="en-US"/>
-              </w:rPr>
-              <w:t>_2_1979: DOES R WANT TO WORK OUTSIDE HOME AT AGE 35?</w:t>
+              <w:t>exp_2_1979: DOES R WANT TO WORK OUTSIDE HOME AT AGE 35?</w:t>
             </w:r>
           </w:p>
           <w:p>
@@ -3622,13 +3330,9 @@
             <w:tcW w:w="2023" w:type="dxa"/>
           </w:tcPr>
           <w:p>
-            <w:proofErr w:type="spellStart"/>
-            <w:proofErr w:type="gramStart"/>
             <w:r>
               <w:t>womensroles</w:t>
             </w:r>
-            <w:proofErr w:type="spellEnd"/>
-            <w:proofErr w:type="gramEnd"/>
           </w:p>
         </w:tc>
         <w:tc>
@@ -3775,16 +3479,11 @@
             <w:tcW w:w="2023" w:type="dxa"/>
           </w:tcPr>
           <w:p>
-            <w:proofErr w:type="gramStart"/>
             <w:r>
               <w:t>i</w:t>
             </w:r>
             <w:r>
-              <w:t>deal</w:t>
-            </w:r>
-            <w:proofErr w:type="gramEnd"/>
-            <w:r>
-              <w:t xml:space="preserve"> </w:t>
+              <w:t xml:space="preserve">deal </w:t>
             </w:r>
           </w:p>
         </w:tc>
@@ -3815,11 +3514,9 @@
             <w:tcW w:w="2023" w:type="dxa"/>
           </w:tcPr>
           <w:p>
-            <w:proofErr w:type="gramStart"/>
             <w:r>
               <w:t>race</w:t>
             </w:r>
-            <w:proofErr w:type="gramEnd"/>
           </w:p>
         </w:tc>
         <w:tc>
@@ -3865,13 +3562,9 @@
             <w:tcW w:w="2023" w:type="dxa"/>
           </w:tcPr>
           <w:p>
-            <w:proofErr w:type="spellStart"/>
-            <w:proofErr w:type="gramStart"/>
             <w:r>
               <w:t>numchild</w:t>
             </w:r>
-            <w:proofErr w:type="spellEnd"/>
-            <w:proofErr w:type="gramEnd"/>
           </w:p>
         </w:tc>
         <w:tc>
@@ -3915,16 +3608,9 @@
             <w:tcW w:w="2023" w:type="dxa"/>
           </w:tcPr>
           <w:p>
-            <w:proofErr w:type="spellStart"/>
-            <w:proofErr w:type="gramStart"/>
-            <w:r>
-              <w:t>time</w:t>
-            </w:r>
-            <w:proofErr w:type="gramEnd"/>
-            <w:r>
-              <w:t>_btw_birth</w:t>
-            </w:r>
-            <w:proofErr w:type="spellEnd"/>
+            <w:r>
+              <w:t>time_btw_birth</w:t>
+            </w:r>
           </w:p>
         </w:tc>
         <w:tc>
@@ -3957,27 +3643,7 @@
                 <w:shd w:val="clear" w:color="auto" w:fill="FFFFFF"/>
                 <w:lang w:eastAsia="en-US"/>
               </w:rPr>
-              <w:t xml:space="preserve">None for </w:t>
-            </w:r>
-            <w:proofErr w:type="spellStart"/>
-            <w:r>
-              <w:rPr>
-                <w:rFonts w:eastAsia="Times New Roman" w:cs="Times New Roman"/>
-                <w:color w:val="000000"/>
-                <w:shd w:val="clear" w:color="auto" w:fill="FFFFFF"/>
-                <w:lang w:eastAsia="en-US"/>
-              </w:rPr>
-              <w:t>Rs</w:t>
-            </w:r>
-            <w:proofErr w:type="spellEnd"/>
-            <w:r>
-              <w:rPr>
-                <w:rFonts w:eastAsia="Times New Roman" w:cs="Times New Roman"/>
-                <w:color w:val="000000"/>
-                <w:shd w:val="clear" w:color="auto" w:fill="FFFFFF"/>
-                <w:lang w:eastAsia="en-US"/>
-              </w:rPr>
-              <w:t xml:space="preserve"> with only one child</w:t>
+              <w:t>None for Rs with only one child</w:t>
             </w:r>
             <w:r>
               <w:rPr>
@@ -4015,16 +3681,9 @@
             <w:tcW w:w="2023" w:type="dxa"/>
           </w:tcPr>
           <w:p>
-            <w:proofErr w:type="spellStart"/>
-            <w:proofErr w:type="gramStart"/>
-            <w:r>
-              <w:t>yr</w:t>
-            </w:r>
-            <w:proofErr w:type="gramEnd"/>
-            <w:r>
-              <w:t>_cum_exp</w:t>
-            </w:r>
-            <w:proofErr w:type="spellEnd"/>
+            <w:r>
+              <w:t>yr_cum_exp</w:t>
+            </w:r>
           </w:p>
         </w:tc>
         <w:tc>
@@ -4169,16 +3828,9 @@
             <w:tcW w:w="2023" w:type="dxa"/>
           </w:tcPr>
           <w:p>
-            <w:proofErr w:type="spellStart"/>
-            <w:proofErr w:type="gramStart"/>
-            <w:r>
-              <w:t>num</w:t>
-            </w:r>
-            <w:proofErr w:type="gramEnd"/>
-            <w:r>
-              <w:t>_ft_months</w:t>
-            </w:r>
-            <w:proofErr w:type="spellEnd"/>
+            <w:r>
+              <w:t>num_ft_months</w:t>
+            </w:r>
           </w:p>
         </w:tc>
         <w:tc>
@@ -4225,19 +3877,12 @@
             <w:tcW w:w="2023" w:type="dxa"/>
           </w:tcPr>
           <w:p>
-            <w:proofErr w:type="spellStart"/>
-            <w:proofErr w:type="gramStart"/>
-            <w:r>
-              <w:t>num</w:t>
-            </w:r>
-            <w:proofErr w:type="gramEnd"/>
-            <w:r>
-              <w:t>_p</w:t>
+            <w:r>
+              <w:t>num_p</w:t>
             </w:r>
             <w:r>
               <w:t>t_months</w:t>
             </w:r>
-            <w:proofErr w:type="spellEnd"/>
           </w:p>
         </w:tc>
         <w:tc>
@@ -4284,19 +3929,12 @@
             <w:tcW w:w="2023" w:type="dxa"/>
           </w:tcPr>
           <w:p>
-            <w:proofErr w:type="spellStart"/>
-            <w:proofErr w:type="gramStart"/>
-            <w:r>
-              <w:t>num</w:t>
-            </w:r>
-            <w:proofErr w:type="gramEnd"/>
-            <w:r>
-              <w:t>_nonemp</w:t>
+            <w:r>
+              <w:t>num_nonemp</w:t>
             </w:r>
             <w:r>
               <w:t>_months</w:t>
             </w:r>
-            <w:proofErr w:type="spellEnd"/>
           </w:p>
         </w:tc>
         <w:tc>
@@ -4305,15 +3943,7 @@
           </w:tcPr>
           <w:p>
             <w:r>
-              <w:t xml:space="preserve">Number of </w:t>
-            </w:r>
-            <w:proofErr w:type="spellStart"/>
-            <w:r>
-              <w:t>nonemployed</w:t>
-            </w:r>
-            <w:proofErr w:type="spellEnd"/>
-            <w:r>
-              <w:t xml:space="preserve"> month </w:t>
+              <w:t xml:space="preserve">Number of nonemployed month </w:t>
             </w:r>
             <w:r>
               <w:t>within 18 years after first childbirth</w:t>
@@ -4360,16 +3990,9 @@
             <w:tcW w:w="2023" w:type="dxa"/>
           </w:tcPr>
           <w:p>
-            <w:proofErr w:type="spellStart"/>
-            <w:proofErr w:type="gramStart"/>
-            <w:r>
-              <w:t>num</w:t>
-            </w:r>
-            <w:proofErr w:type="gramEnd"/>
-            <w:r>
-              <w:t>_nonemp_spells</w:t>
-            </w:r>
-            <w:proofErr w:type="spellEnd"/>
+            <w:r>
+              <w:t>num_nonemp_spells</w:t>
+            </w:r>
           </w:p>
         </w:tc>
         <w:tc>
@@ -4501,19 +4124,11 @@
           <w:color w:val="0000FF"/>
         </w:rPr>
       </w:pPr>
-      <w:proofErr w:type="gramStart"/>
-      <w:r>
-        <w:rPr>
-          <w:color w:val="0000FF"/>
-        </w:rPr>
-        <w:t>iv</w:t>
-      </w:r>
-      <w:proofErr w:type="gramEnd"/>
-      <w:r>
-        <w:rPr>
-          <w:color w:val="0000FF"/>
-        </w:rPr>
-        <w:t>_df</w:t>
+      <w:r>
+        <w:rPr>
+          <w:color w:val="0000FF"/>
+        </w:rPr>
+        <w:t>iv_df</w:t>
       </w:r>
       <w:r>
         <w:rPr>
@@ -4634,19 +4249,11 @@
           <w:color w:val="0000FF"/>
         </w:rPr>
       </w:pPr>
-      <w:proofErr w:type="gramStart"/>
-      <w:r>
-        <w:rPr>
-          <w:color w:val="0000FF"/>
-        </w:rPr>
-        <w:t>iv</w:t>
-      </w:r>
-      <w:proofErr w:type="gramEnd"/>
-      <w:r>
-        <w:rPr>
-          <w:color w:val="0000FF"/>
-        </w:rPr>
-        <w:t>_df</w:t>
+      <w:r>
+        <w:rPr>
+          <w:color w:val="0000FF"/>
+        </w:rPr>
+        <w:t>iv_df</w:t>
       </w:r>
       <w:r>
         <w:rPr>
@@ -4728,39 +4335,7 @@
     </w:p>
     <w:p>
       <w:r>
-        <w:t xml:space="preserve">R had never worked before (198 cases). </w:t>
-      </w:r>
-      <w:proofErr w:type="gramStart"/>
-      <w:r>
-        <w:t>Hourly rate 0.</w:t>
-      </w:r>
-      <w:proofErr w:type="gramEnd"/>
-      <w:r>
-        <w:t xml:space="preserve"> Tenure 0. As expected, these respondents have 0 for the variable whether working at one year </w:t>
-      </w:r>
-      <w:proofErr w:type="spellStart"/>
-      <w:r>
-        <w:t>prebirth</w:t>
-      </w:r>
-      <w:proofErr w:type="spellEnd"/>
-      <w:r>
-        <w:t xml:space="preserve"> and 0 for the variable </w:t>
-      </w:r>
-      <w:proofErr w:type="spellStart"/>
-      <w:r>
-        <w:t>whehter</w:t>
-      </w:r>
-      <w:proofErr w:type="spellEnd"/>
-      <w:r>
-        <w:t xml:space="preserve"> ever held a job one year </w:t>
-      </w:r>
-      <w:proofErr w:type="spellStart"/>
-      <w:r>
-        <w:t>prebirth</w:t>
-      </w:r>
-      <w:proofErr w:type="spellEnd"/>
-      <w:r>
-        <w:t xml:space="preserve">. </w:t>
+        <w:t xml:space="preserve">R had never worked before (198 cases). Hourly rate 0. Tenure 0. As expected, these respondents have 0 for the variable whether working at one year prebirth and 0 for the variable whehter ever held a job one year prebirth. </w:t>
       </w:r>
     </w:p>
     <w:p/>
@@ -4787,61 +4362,13 @@
     </w:p>
     <w:p>
       <w:r>
-        <w:t xml:space="preserve">Use the job that lasted the closest to the </w:t>
-      </w:r>
-      <w:proofErr w:type="spellStart"/>
-      <w:r>
-        <w:t>prebirth</w:t>
-      </w:r>
-      <w:proofErr w:type="spellEnd"/>
-      <w:r>
-        <w:t xml:space="preserve"> date. We previously chosen the job that started the latest by one year </w:t>
-      </w:r>
-      <w:proofErr w:type="spellStart"/>
-      <w:r>
-        <w:t>prebirth</w:t>
-      </w:r>
-      <w:proofErr w:type="spellEnd"/>
-      <w:r>
-        <w:t xml:space="preserve">, but the job that lasted the longest is a better choice because this is the job that was active at the time closest to the point one year </w:t>
-      </w:r>
-      <w:proofErr w:type="spellStart"/>
-      <w:r>
-        <w:t>prebirth</w:t>
-      </w:r>
-      <w:proofErr w:type="spellEnd"/>
-      <w:r>
-        <w:t xml:space="preserve">. For example, if a respondent had child in June 1989, her </w:t>
-      </w:r>
-      <w:proofErr w:type="gramStart"/>
-      <w:r>
-        <w:t>one year</w:t>
-      </w:r>
-      <w:proofErr w:type="gramEnd"/>
-      <w:r>
-        <w:t xml:space="preserve"> </w:t>
-      </w:r>
-      <w:proofErr w:type="spellStart"/>
-      <w:r>
-        <w:t>prebirth</w:t>
-      </w:r>
-      <w:proofErr w:type="spellEnd"/>
-      <w:r>
-        <w:t xml:space="preserve"> is June 1988. She had one job that started in January 1987 </w:t>
+        <w:t xml:space="preserve">Use the job that lasted the closest to the prebirth date. We previously chosen the job that started the latest by one year prebirth, but the job that lasted the longest is a better choice because this is the job that was active at the time closest to the point one year prebirth. For example, if a respondent had child in June 1989, her one year prebirth is June 1988. She had one job that started in January 1987 </w:t>
       </w:r>
       <w:r>
         <w:t>and</w:t>
       </w:r>
       <w:r>
-        <w:t xml:space="preserve"> ended in January 1988, and another job that started in February 1987 and ended in May 1988. We would want to pick the second job to retrieve </w:t>
-      </w:r>
-      <w:proofErr w:type="spellStart"/>
-      <w:r>
-        <w:t>hourlyr</w:t>
-      </w:r>
-      <w:proofErr w:type="spellEnd"/>
-      <w:r>
-        <w:t xml:space="preserve"> ate and tenure. </w:t>
+        <w:t xml:space="preserve"> ended in January 1988, and another job that started in February 1987 and ended in May 1988. We would want to pick the second job to retrieve hourlyr ate and tenure. </w:t>
       </w:r>
     </w:p>
     <w:p>
@@ -4900,39 +4427,7 @@
     </w:p>
     <w:p>
       <w:r>
-        <w:t xml:space="preserve">If the </w:t>
-      </w:r>
-      <w:proofErr w:type="spellStart"/>
-      <w:r>
-        <w:t>overlaping</w:t>
-      </w:r>
-      <w:proofErr w:type="spellEnd"/>
-      <w:r>
-        <w:t xml:space="preserve"> job was reported in the same year as </w:t>
-      </w:r>
-      <w:proofErr w:type="spellStart"/>
-      <w:r>
-        <w:t>prebirth</w:t>
-      </w:r>
-      <w:proofErr w:type="spellEnd"/>
-      <w:r>
-        <w:t xml:space="preserve"> year, use it to retrieve job traits. Otherwise, try to trace back to the previous job reported &lt;= </w:t>
-      </w:r>
-      <w:proofErr w:type="spellStart"/>
-      <w:r>
-        <w:t>prebirth</w:t>
-      </w:r>
-      <w:proofErr w:type="spellEnd"/>
-      <w:r>
-        <w:t xml:space="preserve"> year or closest to </w:t>
-      </w:r>
-      <w:proofErr w:type="spellStart"/>
-      <w:r>
-        <w:t>prebirth</w:t>
-      </w:r>
-      <w:proofErr w:type="spellEnd"/>
-      <w:r>
-        <w:t xml:space="preserve"> year, and use it to retrieve job traits. </w:t>
+        <w:t xml:space="preserve">If the overlaping job was reported in the same year as prebirth year, use it to retrieve job traits. Otherwise, try to trace back to the previous job reported &lt;= prebirth year or closest to prebirth year, and use it to retrieve job traits. </w:t>
       </w:r>
     </w:p>
     <w:p/>
@@ -4962,15 +4457,7 @@
         </w:numPr>
       </w:pPr>
       <w:r>
-        <w:t xml:space="preserve">If they were reported in different years, pick the one that was reported closer to </w:t>
-      </w:r>
-      <w:proofErr w:type="spellStart"/>
-      <w:r>
-        <w:t>prebirth</w:t>
-      </w:r>
-      <w:proofErr w:type="spellEnd"/>
-      <w:r>
-        <w:t xml:space="preserve"> year (9 cases)</w:t>
+        <w:t>If they were reported in different years, pick the one that was reported closer to prebirth year (9 cases)</w:t>
       </w:r>
     </w:p>
     <w:p>
@@ -4981,13 +4468,8 @@
           <w:numId w:val="13"/>
         </w:numPr>
       </w:pPr>
-      <w:proofErr w:type="gramStart"/>
-      <w:r>
-        <w:t>otherwise</w:t>
-      </w:r>
-      <w:proofErr w:type="gramEnd"/>
-      <w:r>
-        <w:t>, look for the job with the max weekly hours worked (1</w:t>
+      <w:r>
+        <w:t>otherwise, look for the job with the max weekly hours worked (1</w:t>
       </w:r>
       <w:r>
         <w:t>4</w:t>
@@ -5011,29 +4493,13 @@
         </w:numPr>
       </w:pPr>
       <w:r>
-        <w:t xml:space="preserve">If there are more than 2 overlapping jobs, print out their respondent id, </w:t>
-      </w:r>
-      <w:proofErr w:type="spellStart"/>
-      <w:r>
-        <w:t>prebirth</w:t>
-      </w:r>
-      <w:proofErr w:type="spellEnd"/>
-      <w:r>
-        <w:t xml:space="preserve"> year/month, and overlapping jobs information. First, look for the job wit</w:t>
+        <w:t>If there are more than 2 overlapping jobs, print out their respondent id, prebirth year/month, and overlapping jobs information. First, look for the job wit</w:t>
       </w:r>
       <w:r>
         <w:t>h the max weekly hours worked (3</w:t>
       </w:r>
       <w:r>
-        <w:t xml:space="preserve"> case). If still undecided, look for the job reported closer to </w:t>
-      </w:r>
-      <w:proofErr w:type="spellStart"/>
-      <w:r>
-        <w:t>prebirth</w:t>
-      </w:r>
-      <w:proofErr w:type="spellEnd"/>
-      <w:r>
-        <w:t xml:space="preserve"> year (7 cases).</w:t>
+        <w:t xml:space="preserve"> case). If still undecided, look for the job reported closer to prebirth year (7 cases).</w:t>
       </w:r>
     </w:p>
     <w:p/>
@@ -5052,19 +4518,7 @@
         <w:rPr>
           <w:color w:val="FF0000"/>
         </w:rPr>
-        <w:t>In order to know which year to apply the CPI inflation rate, I also reported three types of years – the year the hourly rate was reported, the year the job started, and the year the job ended. I think we should use the year the job ended as the year for CPI inflation rate. The job end year is always in the same year or before</w:t>
-      </w:r>
-      <w:r>
-        <w:rPr>
-          <w:color w:val="FF0000"/>
-        </w:rPr>
-        <w:t xml:space="preserve"> the year the hourly rate was reported</w:t>
-      </w:r>
-      <w:r>
-        <w:rPr>
-          <w:color w:val="FF0000"/>
-        </w:rPr>
-        <w:t xml:space="preserve">. I think when respondents reported the hourly rate on a job, they are likely to recall the rate they earned at the end of the job, so the job end year is a better choice. </w:t>
+        <w:t xml:space="preserve">In order to know which year to apply the CPI inflation rate, I also reported three types of years – the year the hourly rate was reported, the year the job started, and the year the job ended. I think we should use the year the job ended as the year for CPI inflation rate. The job end year is always in the same year or before the year the hourly rate was reported. I think when respondents reported the hourly rate on a job, they are likely to recall the rate they earned at the end of the job, so the job end year is a better choice. </w:t>
       </w:r>
     </w:p>
     <w:p/>
@@ -5167,27 +4621,7 @@
           <w:shd w:val="clear" w:color="auto" w:fill="FFFFFF"/>
           <w:lang w:eastAsia="en-US"/>
         </w:rPr>
-        <w:t xml:space="preserve">If spouse wage in DOB year is missing, use spouse wage reported the year before if it is valid. Convert wage to 2014 </w:t>
-      </w:r>
-      <w:proofErr w:type="gramStart"/>
-      <w:r>
-        <w:rPr>
-          <w:rFonts w:eastAsia="Times New Roman" w:cs="Times New Roman"/>
-          <w:color w:val="222222"/>
-          <w:shd w:val="clear" w:color="auto" w:fill="FFFFFF"/>
-          <w:lang w:eastAsia="en-US"/>
-        </w:rPr>
-        <w:t>dollar  using</w:t>
-      </w:r>
-      <w:proofErr w:type="gramEnd"/>
-      <w:r>
-        <w:rPr>
-          <w:rFonts w:eastAsia="Times New Roman" w:cs="Times New Roman"/>
-          <w:color w:val="222222"/>
-          <w:shd w:val="clear" w:color="auto" w:fill="FFFFFF"/>
-          <w:lang w:eastAsia="en-US"/>
-        </w:rPr>
-        <w:t xml:space="preserve"> DOB year – 2 as the conversion year. </w:t>
+        <w:t xml:space="preserve">If spouse wage in DOB year is missing, use spouse wage reported the year before if it is valid. Convert wage to 2014 dollar  using DOB year – 2 as the conversion year. </w:t>
       </w:r>
     </w:p>
     <w:p>
@@ -5579,8 +5013,6 @@
       <w:r>
         <w:br w:type="page"/>
       </w:r>
-      <w:bookmarkStart w:id="1" w:name="_GoBack"/>
-      <w:bookmarkEnd w:id="1"/>
     </w:p>
     <w:p>
       <w:pPr>
@@ -5597,23 +5029,7 @@
     </w:p>
     <w:p>
       <w:r>
-        <w:t xml:space="preserve">Hourly rate, </w:t>
-      </w:r>
-      <w:proofErr w:type="spellStart"/>
-      <w:r>
-        <w:t>rate_adj</w:t>
-      </w:r>
-      <w:proofErr w:type="spellEnd"/>
-      <w:r>
-        <w:t xml:space="preserve">: </w:t>
-      </w:r>
-      <w:proofErr w:type="spellStart"/>
-      <w:r>
-        <w:t>bottomcoded</w:t>
-      </w:r>
-      <w:proofErr w:type="spellEnd"/>
-      <w:r>
-        <w:t xml:space="preserve"> at 5</w:t>
+        <w:t>Hourly rate, rate_adj: bottomcoded at 5</w:t>
       </w:r>
       <w:r>
         <w:rPr>
@@ -5637,26 +5053,50 @@
         <w:t>were currently working at one year prior to birth</w:t>
       </w:r>
       <w:r>
+        <w:t xml:space="preserve">. Rate_adj is set to missing for those who </w:t>
+      </w:r>
+      <w:r>
+        <w:t>weren’t currently working</w:t>
+      </w:r>
+      <w:r>
         <w:t xml:space="preserve">. </w:t>
       </w:r>
-      <w:proofErr w:type="spellStart"/>
-      <w:r>
-        <w:t>Rate_adj</w:t>
-      </w:r>
-      <w:proofErr w:type="spellEnd"/>
-      <w:r>
-        <w:t xml:space="preserve"> is set to missing for those who </w:t>
-      </w:r>
-      <w:r>
-        <w:t>weren’t currently working</w:t>
+    </w:p>
+    <w:p>
+      <w:r>
+        <w:t>Tenure: topcoded at 95</w:t>
+      </w:r>
+      <w:r>
+        <w:rPr>
+          <w:vertAlign w:val="superscript"/>
+        </w:rPr>
+        <w:t>th</w:t>
+      </w:r>
+      <w:r>
+        <w:t xml:space="preserve"> percentile for the subsample</w:t>
+      </w:r>
+      <w:r>
+        <w:t xml:space="preserve"> currently working at one year prior to birth</w:t>
       </w:r>
       <w:r>
         <w:t xml:space="preserve">. </w:t>
       </w:r>
-    </w:p>
-    <w:p>
-      <w:r>
-        <w:t>Tenure: topcoded at 95</w:t>
+      <w:r>
+        <w:t>Tenure is set to missing for those who were</w:t>
+      </w:r>
+      <w:r>
+        <w:t xml:space="preserve"> not</w:t>
+      </w:r>
+      <w:r>
+        <w:t xml:space="preserve"> currently working at one year prior to birth</w:t>
+      </w:r>
+      <w:r>
+        <w:t>.</w:t>
+      </w:r>
+    </w:p>
+    <w:p>
+      <w:r>
+        <w:t>Overall experience, exp: topcoded at 95</w:t>
       </w:r>
       <w:r>
         <w:rPr>
@@ -5665,38 +5105,39 @@
         <w:t>th</w:t>
       </w:r>
       <w:r>
-        <w:t xml:space="preserve"> percentile for the subsample</w:t>
-      </w:r>
-      <w:r>
-        <w:t xml:space="preserve"> currently working at one year prior to birth</w:t>
-      </w:r>
-      <w:r>
-        <w:t xml:space="preserve">. </w:t>
-      </w:r>
-      <w:r>
-        <w:t>Tenure is set to missing for those who were</w:t>
-      </w:r>
-      <w:r>
-        <w:t xml:space="preserve"> not</w:t>
-      </w:r>
-      <w:r>
-        <w:t xml:space="preserve"> currently working at one year prior to birth</w:t>
+        <w:t xml:space="preserve"> percentile for </w:t>
+      </w:r>
+      <w:r>
+        <w:t>full sample</w:t>
+      </w:r>
+      <w:r>
+        <w:t xml:space="preserve"> and bottom code at 5</w:t>
+      </w:r>
+      <w:r>
+        <w:rPr>
+          <w:vertAlign w:val="superscript"/>
+        </w:rPr>
+        <w:t>th</w:t>
+      </w:r>
+      <w:r>
+        <w:t xml:space="preserve"> percentile</w:t>
       </w:r>
       <w:r>
         <w:t>.</w:t>
       </w:r>
-    </w:p>
-    <w:p>
-      <w:r>
-        <w:t xml:space="preserve">Overall experience, </w:t>
-      </w:r>
-      <w:proofErr w:type="spellStart"/>
-      <w:r>
-        <w:t>exp</w:t>
-      </w:r>
-      <w:proofErr w:type="spellEnd"/>
-      <w:r>
-        <w:t>: topcoded at 95</w:t>
+      <w:r>
+        <w:t xml:space="preserve"> Using nonzero experience to find percentile cutpoints. </w:t>
+      </w:r>
+      <w:r>
+        <w:t xml:space="preserve"> </w:t>
+      </w:r>
+      <w:r>
+        <w:t xml:space="preserve">Set exp to missing for those who had never had a job, run MI, and set their exp back to 0 afterwards. This way we will not get zero experience for those who had worked. </w:t>
+      </w:r>
+    </w:p>
+    <w:p>
+      <w:r>
+        <w:t>Spouse income, spwage_adj: topcoded 95</w:t>
       </w:r>
       <w:r>
         <w:rPr>
@@ -5705,93 +5146,12 @@
         <w:t>th</w:t>
       </w:r>
       <w:r>
-        <w:t xml:space="preserve"> percentile for </w:t>
-      </w:r>
-      <w:r>
-        <w:t>full sample</w:t>
-      </w:r>
-      <w:r>
-        <w:t xml:space="preserve"> and bottom code at 5</w:t>
-      </w:r>
-      <w:r>
-        <w:rPr>
-          <w:vertAlign w:val="superscript"/>
-        </w:rPr>
-        <w:t>th</w:t>
-      </w:r>
-      <w:r>
-        <w:t xml:space="preserve"> percentile</w:t>
-      </w:r>
-      <w:r>
-        <w:t>.</w:t>
-      </w:r>
-      <w:r>
-        <w:t xml:space="preserve"> Using nonzero experience to find percentile </w:t>
-      </w:r>
-      <w:proofErr w:type="spellStart"/>
-      <w:r>
-        <w:t>cutpoints</w:t>
-      </w:r>
-      <w:proofErr w:type="spellEnd"/>
-      <w:r>
-        <w:t xml:space="preserve">. </w:t>
-      </w:r>
-      <w:r>
-        <w:t xml:space="preserve"> </w:t>
-      </w:r>
-      <w:r>
-        <w:t xml:space="preserve">Set </w:t>
-      </w:r>
-      <w:proofErr w:type="spellStart"/>
-      <w:r>
-        <w:t>exp</w:t>
-      </w:r>
-      <w:proofErr w:type="spellEnd"/>
-      <w:r>
-        <w:t xml:space="preserve"> to missing for those who had never had a job, run MI, and set their </w:t>
-      </w:r>
-      <w:proofErr w:type="spellStart"/>
-      <w:r>
-        <w:t>exp</w:t>
-      </w:r>
-      <w:proofErr w:type="spellEnd"/>
-      <w:r>
-        <w:t xml:space="preserve"> back to 0 afterwards. This way we will not get zero experience for those who had worked. </w:t>
-      </w:r>
-    </w:p>
-    <w:p>
-      <w:r>
-        <w:t xml:space="preserve">Spouse income, </w:t>
-      </w:r>
-      <w:proofErr w:type="spellStart"/>
-      <w:r>
-        <w:t>spwage_adj</w:t>
-      </w:r>
-      <w:proofErr w:type="spellEnd"/>
-      <w:r>
-        <w:t>: topcoded 95</w:t>
-      </w:r>
-      <w:r>
-        <w:rPr>
-          <w:vertAlign w:val="superscript"/>
-        </w:rPr>
-        <w:t>th</w:t>
-      </w:r>
-      <w:r>
         <w:t xml:space="preserve"> percentile for the married subsample. Spouse income is set to missing for those single or previously married. </w:t>
       </w:r>
     </w:p>
     <w:p>
       <w:r>
-        <w:t xml:space="preserve">Spouse hours, </w:t>
-      </w:r>
-      <w:proofErr w:type="spellStart"/>
-      <w:r>
-        <w:t>sphour</w:t>
-      </w:r>
-      <w:proofErr w:type="spellEnd"/>
-      <w:r>
-        <w:t xml:space="preserve">: set to missing for those single or previously married. </w:t>
+        <w:t xml:space="preserve">Spouse hours, sphour: set to missing for those single or previously married. </w:t>
       </w:r>
       <w:r>
         <w:t xml:space="preserve">Impute spouse hours and then categorize. </w:t>
@@ -5978,7 +5338,7 @@
         <w:rStyle w:val="PageNumber"/>
         <w:noProof/>
       </w:rPr>
-      <w:t>13</w:t>
+      <w:t>1</w:t>
     </w:r>
     <w:r>
       <w:rPr>

</xml_diff>